<commit_message>
changes in the organization
</commit_message>
<xml_diff>
--- a/Proyecto_l_Programacion/Organizacion_Proyecto.docx
+++ b/Proyecto_l_Programacion/Organizacion_Proyecto.docx
@@ -1284,7 +1284,11 @@
           <w:tcPr>
             <w:tcW w:w="1864" w:type="dxa"/>
           </w:tcPr>
-          <w:p/>
+          <w:p>
+            <w:r>
+              <w:t>Cristina</w:t>
+            </w:r>
+          </w:p>
         </w:tc>
         <w:tc>
           <w:tcPr>
@@ -1327,7 +1331,13 @@
           <w:tcPr>
             <w:tcW w:w="1864" w:type="dxa"/>
           </w:tcPr>
-          <w:p/>
+          <w:p>
+            <w:proofErr w:type="spellStart"/>
+            <w:r>
+              <w:t>Jefry</w:t>
+            </w:r>
+            <w:proofErr w:type="spellEnd"/>
+          </w:p>
         </w:tc>
         <w:tc>
           <w:tcPr>
@@ -1370,30 +1380,40 @@
           <w:tcPr>
             <w:tcW w:w="1864" w:type="dxa"/>
           </w:tcPr>
-          <w:p/>
-        </w:tc>
-        <w:tc>
-          <w:tcPr>
-            <w:tcW w:w="1755" w:type="dxa"/>
-          </w:tcPr>
-          <w:p/>
-        </w:tc>
-        <w:tc>
-          <w:tcPr>
-            <w:tcW w:w="1420" w:type="dxa"/>
-          </w:tcPr>
-          <w:p/>
-        </w:tc>
-      </w:tr>
-      <w:tr>
-        <w:trPr>
-          <w:trHeight w:val="543"/>
-        </w:trPr>
-        <w:tc>
-          <w:tcPr>
-            <w:tcW w:w="1790" w:type="dxa"/>
-          </w:tcPr>
-          <w:p/>
+          <w:p>
+            <w:proofErr w:type="spellStart"/>
+            <w:r>
+              <w:t>Guoliang</w:t>
+            </w:r>
+            <w:proofErr w:type="spellEnd"/>
+          </w:p>
+        </w:tc>
+        <w:tc>
+          <w:tcPr>
+            <w:tcW w:w="1755" w:type="dxa"/>
+          </w:tcPr>
+          <w:p/>
+        </w:tc>
+        <w:tc>
+          <w:tcPr>
+            <w:tcW w:w="1420" w:type="dxa"/>
+          </w:tcPr>
+          <w:p/>
+        </w:tc>
+      </w:tr>
+      <w:tr>
+        <w:trPr>
+          <w:trHeight w:val="543"/>
+        </w:trPr>
+        <w:tc>
+          <w:tcPr>
+            <w:tcW w:w="1790" w:type="dxa"/>
+          </w:tcPr>
+          <w:p>
+            <w:r>
+              <w:t>27</w:t>
+            </w:r>
+          </w:p>
         </w:tc>
         <w:tc>
           <w:tcPr>
@@ -1409,30 +1429,38 @@
           <w:tcPr>
             <w:tcW w:w="1864" w:type="dxa"/>
           </w:tcPr>
-          <w:p/>
-        </w:tc>
-        <w:tc>
-          <w:tcPr>
-            <w:tcW w:w="1755" w:type="dxa"/>
-          </w:tcPr>
-          <w:p/>
-        </w:tc>
-        <w:tc>
-          <w:tcPr>
-            <w:tcW w:w="1420" w:type="dxa"/>
-          </w:tcPr>
-          <w:p/>
-        </w:tc>
-      </w:tr>
-      <w:tr>
-        <w:trPr>
-          <w:trHeight w:val="543"/>
-        </w:trPr>
-        <w:tc>
-          <w:tcPr>
-            <w:tcW w:w="1790" w:type="dxa"/>
-          </w:tcPr>
-          <w:p/>
+          <w:p>
+            <w:r>
+              <w:t>Johana</w:t>
+            </w:r>
+          </w:p>
+        </w:tc>
+        <w:tc>
+          <w:tcPr>
+            <w:tcW w:w="1755" w:type="dxa"/>
+          </w:tcPr>
+          <w:p/>
+        </w:tc>
+        <w:tc>
+          <w:tcPr>
+            <w:tcW w:w="1420" w:type="dxa"/>
+          </w:tcPr>
+          <w:p/>
+        </w:tc>
+      </w:tr>
+      <w:tr>
+        <w:trPr>
+          <w:trHeight w:val="543"/>
+        </w:trPr>
+        <w:tc>
+          <w:tcPr>
+            <w:tcW w:w="1790" w:type="dxa"/>
+          </w:tcPr>
+          <w:p>
+            <w:r>
+              <w:t>28</w:t>
+            </w:r>
+          </w:p>
         </w:tc>
         <w:tc>
           <w:tcPr>
@@ -1451,30 +1479,38 @@
           <w:tcPr>
             <w:tcW w:w="1864" w:type="dxa"/>
           </w:tcPr>
-          <w:p/>
-        </w:tc>
-        <w:tc>
-          <w:tcPr>
-            <w:tcW w:w="1755" w:type="dxa"/>
-          </w:tcPr>
-          <w:p/>
-        </w:tc>
-        <w:tc>
-          <w:tcPr>
-            <w:tcW w:w="1420" w:type="dxa"/>
-          </w:tcPr>
-          <w:p/>
-        </w:tc>
-      </w:tr>
-      <w:tr>
-        <w:trPr>
-          <w:trHeight w:val="543"/>
-        </w:trPr>
-        <w:tc>
-          <w:tcPr>
-            <w:tcW w:w="1790" w:type="dxa"/>
-          </w:tcPr>
-          <w:p/>
+          <w:p>
+            <w:r>
+              <w:t>Fabiola</w:t>
+            </w:r>
+          </w:p>
+        </w:tc>
+        <w:tc>
+          <w:tcPr>
+            <w:tcW w:w="1755" w:type="dxa"/>
+          </w:tcPr>
+          <w:p/>
+        </w:tc>
+        <w:tc>
+          <w:tcPr>
+            <w:tcW w:w="1420" w:type="dxa"/>
+          </w:tcPr>
+          <w:p/>
+        </w:tc>
+      </w:tr>
+      <w:tr>
+        <w:trPr>
+          <w:trHeight w:val="543"/>
+        </w:trPr>
+        <w:tc>
+          <w:tcPr>
+            <w:tcW w:w="1790" w:type="dxa"/>
+          </w:tcPr>
+          <w:p>
+            <w:r>
+              <w:t>29</w:t>
+            </w:r>
+          </w:p>
         </w:tc>
         <w:tc>
           <w:tcPr>
@@ -1496,41 +1532,46 @@
           <w:tcPr>
             <w:tcW w:w="1864" w:type="dxa"/>
           </w:tcPr>
-          <w:p/>
-        </w:tc>
-        <w:tc>
-          <w:tcPr>
-            <w:tcW w:w="1755" w:type="dxa"/>
-          </w:tcPr>
-          <w:p/>
-        </w:tc>
-        <w:tc>
-          <w:tcPr>
-            <w:tcW w:w="1420" w:type="dxa"/>
-          </w:tcPr>
-          <w:p/>
-        </w:tc>
-      </w:tr>
-      <w:tr>
-        <w:trPr>
-          <w:trHeight w:val="543"/>
-        </w:trPr>
-        <w:tc>
-          <w:tcPr>
-            <w:tcW w:w="1790" w:type="dxa"/>
-          </w:tcPr>
-          <w:p/>
-        </w:tc>
-        <w:tc>
-          <w:tcPr>
-            <w:tcW w:w="1999" w:type="dxa"/>
-          </w:tcPr>
-          <w:p>
-            <w:r>
-              <w:t xml:space="preserve">Método </w:t>
-            </w:r>
-            <w:r>
-              <w:t xml:space="preserve">para </w:t>
+          <w:p>
+            <w:r>
+              <w:t>Cristina</w:t>
+            </w:r>
+          </w:p>
+        </w:tc>
+        <w:tc>
+          <w:tcPr>
+            <w:tcW w:w="1755" w:type="dxa"/>
+          </w:tcPr>
+          <w:p/>
+        </w:tc>
+        <w:tc>
+          <w:tcPr>
+            <w:tcW w:w="1420" w:type="dxa"/>
+          </w:tcPr>
+          <w:p/>
+        </w:tc>
+      </w:tr>
+      <w:tr>
+        <w:trPr>
+          <w:trHeight w:val="543"/>
+        </w:trPr>
+        <w:tc>
+          <w:tcPr>
+            <w:tcW w:w="1790" w:type="dxa"/>
+          </w:tcPr>
+          <w:p>
+            <w:r>
+              <w:t>30</w:t>
+            </w:r>
+          </w:p>
+        </w:tc>
+        <w:tc>
+          <w:tcPr>
+            <w:tcW w:w="1999" w:type="dxa"/>
+          </w:tcPr>
+          <w:p>
+            <w:r>
+              <w:t xml:space="preserve">Método para </w:t>
             </w:r>
             <w:r>
               <w:t>PG: Partidos ganados.</w:t>
@@ -1541,41 +1582,48 @@
           <w:tcPr>
             <w:tcW w:w="1864" w:type="dxa"/>
           </w:tcPr>
-          <w:p/>
-        </w:tc>
-        <w:tc>
-          <w:tcPr>
-            <w:tcW w:w="1755" w:type="dxa"/>
-          </w:tcPr>
-          <w:p/>
-        </w:tc>
-        <w:tc>
-          <w:tcPr>
-            <w:tcW w:w="1420" w:type="dxa"/>
-          </w:tcPr>
-          <w:p/>
-        </w:tc>
-      </w:tr>
-      <w:tr>
-        <w:trPr>
-          <w:trHeight w:val="543"/>
-        </w:trPr>
-        <w:tc>
-          <w:tcPr>
-            <w:tcW w:w="1790" w:type="dxa"/>
-          </w:tcPr>
-          <w:p/>
-        </w:tc>
-        <w:tc>
-          <w:tcPr>
-            <w:tcW w:w="1999" w:type="dxa"/>
-          </w:tcPr>
-          <w:p>
-            <w:r>
-              <w:t>Método para</w:t>
-            </w:r>
-            <w:r>
-              <w:t xml:space="preserve"> </w:t>
+          <w:p>
+            <w:proofErr w:type="spellStart"/>
+            <w:r>
+              <w:t>Jefry</w:t>
+            </w:r>
+            <w:proofErr w:type="spellEnd"/>
+          </w:p>
+        </w:tc>
+        <w:tc>
+          <w:tcPr>
+            <w:tcW w:w="1755" w:type="dxa"/>
+          </w:tcPr>
+          <w:p/>
+        </w:tc>
+        <w:tc>
+          <w:tcPr>
+            <w:tcW w:w="1420" w:type="dxa"/>
+          </w:tcPr>
+          <w:p/>
+        </w:tc>
+      </w:tr>
+      <w:tr>
+        <w:trPr>
+          <w:trHeight w:val="543"/>
+        </w:trPr>
+        <w:tc>
+          <w:tcPr>
+            <w:tcW w:w="1790" w:type="dxa"/>
+          </w:tcPr>
+          <w:p>
+            <w:r>
+              <w:t>31</w:t>
+            </w:r>
+          </w:p>
+        </w:tc>
+        <w:tc>
+          <w:tcPr>
+            <w:tcW w:w="1999" w:type="dxa"/>
+          </w:tcPr>
+          <w:p>
+            <w:r>
+              <w:t xml:space="preserve">Método para </w:t>
             </w:r>
             <w:r>
               <w:t>PE: Partidos empatados.</w:t>
@@ -1586,30 +1634,41 @@
           <w:tcPr>
             <w:tcW w:w="1864" w:type="dxa"/>
           </w:tcPr>
-          <w:p/>
-        </w:tc>
-        <w:tc>
-          <w:tcPr>
-            <w:tcW w:w="1755" w:type="dxa"/>
-          </w:tcPr>
-          <w:p/>
-        </w:tc>
-        <w:tc>
-          <w:tcPr>
-            <w:tcW w:w="1420" w:type="dxa"/>
-          </w:tcPr>
-          <w:p/>
-        </w:tc>
-      </w:tr>
-      <w:tr>
-        <w:trPr>
-          <w:trHeight w:val="543"/>
-        </w:trPr>
-        <w:tc>
-          <w:tcPr>
-            <w:tcW w:w="1790" w:type="dxa"/>
-          </w:tcPr>
-          <w:p/>
+          <w:p>
+            <w:proofErr w:type="spellStart"/>
+            <w:r>
+              <w:t>Guoliang</w:t>
+            </w:r>
+            <w:proofErr w:type="spellEnd"/>
+          </w:p>
+        </w:tc>
+        <w:tc>
+          <w:tcPr>
+            <w:tcW w:w="1755" w:type="dxa"/>
+          </w:tcPr>
+          <w:p/>
+        </w:tc>
+        <w:tc>
+          <w:tcPr>
+            <w:tcW w:w="1420" w:type="dxa"/>
+          </w:tcPr>
+          <w:p/>
+        </w:tc>
+      </w:tr>
+      <w:tr>
+        <w:trPr>
+          <w:trHeight w:val="543"/>
+        </w:trPr>
+        <w:tc>
+          <w:tcPr>
+            <w:tcW w:w="1790" w:type="dxa"/>
+          </w:tcPr>
+          <w:p>
+            <w:r>
+              <w:lastRenderedPageBreak/>
+              <w:t>32</w:t>
+            </w:r>
+          </w:p>
         </w:tc>
         <w:tc>
           <w:tcPr>
@@ -1628,30 +1687,38 @@
           <w:tcPr>
             <w:tcW w:w="1864" w:type="dxa"/>
           </w:tcPr>
-          <w:p/>
-        </w:tc>
-        <w:tc>
-          <w:tcPr>
-            <w:tcW w:w="1755" w:type="dxa"/>
-          </w:tcPr>
-          <w:p/>
-        </w:tc>
-        <w:tc>
-          <w:tcPr>
-            <w:tcW w:w="1420" w:type="dxa"/>
-          </w:tcPr>
-          <w:p/>
-        </w:tc>
-      </w:tr>
-      <w:tr>
-        <w:trPr>
-          <w:trHeight w:val="543"/>
-        </w:trPr>
-        <w:tc>
-          <w:tcPr>
-            <w:tcW w:w="1790" w:type="dxa"/>
-          </w:tcPr>
-          <w:p/>
+          <w:p>
+            <w:r>
+              <w:t>Johana</w:t>
+            </w:r>
+          </w:p>
+        </w:tc>
+        <w:tc>
+          <w:tcPr>
+            <w:tcW w:w="1755" w:type="dxa"/>
+          </w:tcPr>
+          <w:p/>
+        </w:tc>
+        <w:tc>
+          <w:tcPr>
+            <w:tcW w:w="1420" w:type="dxa"/>
+          </w:tcPr>
+          <w:p/>
+        </w:tc>
+      </w:tr>
+      <w:tr>
+        <w:trPr>
+          <w:trHeight w:val="543"/>
+        </w:trPr>
+        <w:tc>
+          <w:tcPr>
+            <w:tcW w:w="1790" w:type="dxa"/>
+          </w:tcPr>
+          <w:p>
+            <w:r>
+              <w:t>33</w:t>
+            </w:r>
+          </w:p>
         </w:tc>
         <w:tc>
           <w:tcPr>
@@ -1670,30 +1737,38 @@
           <w:tcPr>
             <w:tcW w:w="1864" w:type="dxa"/>
           </w:tcPr>
-          <w:p/>
-        </w:tc>
-        <w:tc>
-          <w:tcPr>
-            <w:tcW w:w="1755" w:type="dxa"/>
-          </w:tcPr>
-          <w:p/>
-        </w:tc>
-        <w:tc>
-          <w:tcPr>
-            <w:tcW w:w="1420" w:type="dxa"/>
-          </w:tcPr>
-          <w:p/>
-        </w:tc>
-      </w:tr>
-      <w:tr>
-        <w:trPr>
-          <w:trHeight w:val="543"/>
-        </w:trPr>
-        <w:tc>
-          <w:tcPr>
-            <w:tcW w:w="1790" w:type="dxa"/>
-          </w:tcPr>
-          <w:p/>
+          <w:p>
+            <w:r>
+              <w:t>Fabiola</w:t>
+            </w:r>
+          </w:p>
+        </w:tc>
+        <w:tc>
+          <w:tcPr>
+            <w:tcW w:w="1755" w:type="dxa"/>
+          </w:tcPr>
+          <w:p/>
+        </w:tc>
+        <w:tc>
+          <w:tcPr>
+            <w:tcW w:w="1420" w:type="dxa"/>
+          </w:tcPr>
+          <w:p/>
+        </w:tc>
+      </w:tr>
+      <w:tr>
+        <w:trPr>
+          <w:trHeight w:val="543"/>
+        </w:trPr>
+        <w:tc>
+          <w:tcPr>
+            <w:tcW w:w="1790" w:type="dxa"/>
+          </w:tcPr>
+          <w:p>
+            <w:r>
+              <w:t>34</w:t>
+            </w:r>
+          </w:p>
         </w:tc>
         <w:tc>
           <w:tcPr>
@@ -1712,30 +1787,38 @@
           <w:tcPr>
             <w:tcW w:w="1864" w:type="dxa"/>
           </w:tcPr>
-          <w:p/>
-        </w:tc>
-        <w:tc>
-          <w:tcPr>
-            <w:tcW w:w="1755" w:type="dxa"/>
-          </w:tcPr>
-          <w:p/>
-        </w:tc>
-        <w:tc>
-          <w:tcPr>
-            <w:tcW w:w="1420" w:type="dxa"/>
-          </w:tcPr>
-          <w:p/>
-        </w:tc>
-      </w:tr>
-      <w:tr>
-        <w:trPr>
-          <w:trHeight w:val="543"/>
-        </w:trPr>
-        <w:tc>
-          <w:tcPr>
-            <w:tcW w:w="1790" w:type="dxa"/>
-          </w:tcPr>
-          <w:p/>
+          <w:p>
+            <w:r>
+              <w:t>Cristina</w:t>
+            </w:r>
+          </w:p>
+        </w:tc>
+        <w:tc>
+          <w:tcPr>
+            <w:tcW w:w="1755" w:type="dxa"/>
+          </w:tcPr>
+          <w:p/>
+        </w:tc>
+        <w:tc>
+          <w:tcPr>
+            <w:tcW w:w="1420" w:type="dxa"/>
+          </w:tcPr>
+          <w:p/>
+        </w:tc>
+      </w:tr>
+      <w:tr>
+        <w:trPr>
+          <w:trHeight w:val="543"/>
+        </w:trPr>
+        <w:tc>
+          <w:tcPr>
+            <w:tcW w:w="1790" w:type="dxa"/>
+          </w:tcPr>
+          <w:p>
+            <w:r>
+              <w:t>35</w:t>
+            </w:r>
+          </w:p>
         </w:tc>
         <w:tc>
           <w:tcPr>
@@ -1754,30 +1837,40 @@
           <w:tcPr>
             <w:tcW w:w="1864" w:type="dxa"/>
           </w:tcPr>
-          <w:p/>
-        </w:tc>
-        <w:tc>
-          <w:tcPr>
-            <w:tcW w:w="1755" w:type="dxa"/>
-          </w:tcPr>
-          <w:p/>
-        </w:tc>
-        <w:tc>
-          <w:tcPr>
-            <w:tcW w:w="1420" w:type="dxa"/>
-          </w:tcPr>
-          <w:p/>
-        </w:tc>
-      </w:tr>
-      <w:tr>
-        <w:trPr>
-          <w:trHeight w:val="543"/>
-        </w:trPr>
-        <w:tc>
-          <w:tcPr>
-            <w:tcW w:w="1790" w:type="dxa"/>
-          </w:tcPr>
-          <w:p/>
+          <w:p>
+            <w:proofErr w:type="spellStart"/>
+            <w:r>
+              <w:t>Jefry</w:t>
+            </w:r>
+            <w:proofErr w:type="spellEnd"/>
+          </w:p>
+        </w:tc>
+        <w:tc>
+          <w:tcPr>
+            <w:tcW w:w="1755" w:type="dxa"/>
+          </w:tcPr>
+          <w:p/>
+        </w:tc>
+        <w:tc>
+          <w:tcPr>
+            <w:tcW w:w="1420" w:type="dxa"/>
+          </w:tcPr>
+          <w:p/>
+        </w:tc>
+      </w:tr>
+      <w:tr>
+        <w:trPr>
+          <w:trHeight w:val="543"/>
+        </w:trPr>
+        <w:tc>
+          <w:tcPr>
+            <w:tcW w:w="1790" w:type="dxa"/>
+          </w:tcPr>
+          <w:p>
+            <w:r>
+              <w:t>36</w:t>
+            </w:r>
+          </w:p>
         </w:tc>
         <w:tc>
           <w:tcPr>
@@ -1793,30 +1886,40 @@
           <w:tcPr>
             <w:tcW w:w="1864" w:type="dxa"/>
           </w:tcPr>
-          <w:p/>
-        </w:tc>
-        <w:tc>
-          <w:tcPr>
-            <w:tcW w:w="1755" w:type="dxa"/>
-          </w:tcPr>
-          <w:p/>
-        </w:tc>
-        <w:tc>
-          <w:tcPr>
-            <w:tcW w:w="1420" w:type="dxa"/>
-          </w:tcPr>
-          <w:p/>
-        </w:tc>
-      </w:tr>
-      <w:tr>
-        <w:trPr>
-          <w:trHeight w:val="543"/>
-        </w:trPr>
-        <w:tc>
-          <w:tcPr>
-            <w:tcW w:w="1790" w:type="dxa"/>
-          </w:tcPr>
-          <w:p/>
+          <w:p>
+            <w:proofErr w:type="spellStart"/>
+            <w:r>
+              <w:t>Guoliang</w:t>
+            </w:r>
+            <w:proofErr w:type="spellEnd"/>
+          </w:p>
+        </w:tc>
+        <w:tc>
+          <w:tcPr>
+            <w:tcW w:w="1755" w:type="dxa"/>
+          </w:tcPr>
+          <w:p/>
+        </w:tc>
+        <w:tc>
+          <w:tcPr>
+            <w:tcW w:w="1420" w:type="dxa"/>
+          </w:tcPr>
+          <w:p/>
+        </w:tc>
+      </w:tr>
+      <w:tr>
+        <w:trPr>
+          <w:trHeight w:val="543"/>
+        </w:trPr>
+        <w:tc>
+          <w:tcPr>
+            <w:tcW w:w="1790" w:type="dxa"/>
+          </w:tcPr>
+          <w:p>
+            <w:r>
+              <w:t>37</w:t>
+            </w:r>
+          </w:p>
         </w:tc>
         <w:tc>
           <w:tcPr>
@@ -1832,30 +1935,181 @@
           <w:tcPr>
             <w:tcW w:w="1864" w:type="dxa"/>
           </w:tcPr>
-          <w:p/>
-        </w:tc>
-        <w:tc>
-          <w:tcPr>
-            <w:tcW w:w="1755" w:type="dxa"/>
-          </w:tcPr>
-          <w:p/>
-        </w:tc>
-        <w:tc>
-          <w:tcPr>
-            <w:tcW w:w="1420" w:type="dxa"/>
-          </w:tcPr>
-          <w:p/>
-        </w:tc>
-      </w:tr>
-      <w:tr>
-        <w:trPr>
-          <w:trHeight w:val="543"/>
-        </w:trPr>
-        <w:tc>
-          <w:tcPr>
-            <w:tcW w:w="1790" w:type="dxa"/>
-          </w:tcPr>
-          <w:p/>
+          <w:p>
+            <w:r>
+              <w:t>Johana</w:t>
+            </w:r>
+          </w:p>
+        </w:tc>
+        <w:tc>
+          <w:tcPr>
+            <w:tcW w:w="1755" w:type="dxa"/>
+          </w:tcPr>
+          <w:p/>
+        </w:tc>
+        <w:tc>
+          <w:tcPr>
+            <w:tcW w:w="1420" w:type="dxa"/>
+          </w:tcPr>
+          <w:p/>
+        </w:tc>
+      </w:tr>
+      <w:tr>
+        <w:trPr>
+          <w:trHeight w:val="543"/>
+        </w:trPr>
+        <w:tc>
+          <w:tcPr>
+            <w:tcW w:w="1790" w:type="dxa"/>
+          </w:tcPr>
+          <w:p>
+            <w:r>
+              <w:t>38</w:t>
+            </w:r>
+          </w:p>
+        </w:tc>
+        <w:tc>
+          <w:tcPr>
+            <w:tcW w:w="1999" w:type="dxa"/>
+          </w:tcPr>
+          <w:p>
+            <w:r>
+              <w:t>Poner Banderas de la CAF</w:t>
+            </w:r>
+          </w:p>
+        </w:tc>
+        <w:tc>
+          <w:tcPr>
+            <w:tcW w:w="1864" w:type="dxa"/>
+          </w:tcPr>
+          <w:p>
+            <w:r>
+              <w:t>Fabiola</w:t>
+            </w:r>
+          </w:p>
+        </w:tc>
+        <w:tc>
+          <w:tcPr>
+            <w:tcW w:w="1755" w:type="dxa"/>
+          </w:tcPr>
+          <w:p/>
+        </w:tc>
+        <w:tc>
+          <w:tcPr>
+            <w:tcW w:w="1420" w:type="dxa"/>
+          </w:tcPr>
+          <w:p/>
+        </w:tc>
+      </w:tr>
+      <w:tr>
+        <w:trPr>
+          <w:trHeight w:val="543"/>
+        </w:trPr>
+        <w:tc>
+          <w:tcPr>
+            <w:tcW w:w="1790" w:type="dxa"/>
+          </w:tcPr>
+          <w:p>
+            <w:r>
+              <w:t>39</w:t>
+            </w:r>
+          </w:p>
+        </w:tc>
+        <w:tc>
+          <w:tcPr>
+            <w:tcW w:w="1999" w:type="dxa"/>
+          </w:tcPr>
+          <w:p>
+            <w:r>
+              <w:t>Poner Banderas de la CONCACAF</w:t>
+            </w:r>
+          </w:p>
+        </w:tc>
+        <w:tc>
+          <w:tcPr>
+            <w:tcW w:w="1864" w:type="dxa"/>
+          </w:tcPr>
+          <w:p>
+            <w:r>
+              <w:t>Cristina</w:t>
+            </w:r>
+          </w:p>
+        </w:tc>
+        <w:tc>
+          <w:tcPr>
+            <w:tcW w:w="1755" w:type="dxa"/>
+          </w:tcPr>
+          <w:p/>
+        </w:tc>
+        <w:tc>
+          <w:tcPr>
+            <w:tcW w:w="1420" w:type="dxa"/>
+          </w:tcPr>
+          <w:p/>
+        </w:tc>
+      </w:tr>
+      <w:tr>
+        <w:trPr>
+          <w:trHeight w:val="543"/>
+        </w:trPr>
+        <w:tc>
+          <w:tcPr>
+            <w:tcW w:w="1790" w:type="dxa"/>
+          </w:tcPr>
+          <w:p>
+            <w:r>
+              <w:t>40</w:t>
+            </w:r>
+          </w:p>
+        </w:tc>
+        <w:tc>
+          <w:tcPr>
+            <w:tcW w:w="1999" w:type="dxa"/>
+          </w:tcPr>
+          <w:p>
+            <w:r>
+              <w:t>Poner Banderas de la CONMEBOL</w:t>
+            </w:r>
+          </w:p>
+        </w:tc>
+        <w:tc>
+          <w:tcPr>
+            <w:tcW w:w="1864" w:type="dxa"/>
+          </w:tcPr>
+          <w:p>
+            <w:proofErr w:type="spellStart"/>
+            <w:r>
+              <w:t>Jefry</w:t>
+            </w:r>
+            <w:proofErr w:type="spellEnd"/>
+          </w:p>
+        </w:tc>
+        <w:tc>
+          <w:tcPr>
+            <w:tcW w:w="1755" w:type="dxa"/>
+          </w:tcPr>
+          <w:p/>
+        </w:tc>
+        <w:tc>
+          <w:tcPr>
+            <w:tcW w:w="1420" w:type="dxa"/>
+          </w:tcPr>
+          <w:p/>
+        </w:tc>
+      </w:tr>
+      <w:tr>
+        <w:trPr>
+          <w:trHeight w:val="543"/>
+        </w:trPr>
+        <w:tc>
+          <w:tcPr>
+            <w:tcW w:w="1790" w:type="dxa"/>
+          </w:tcPr>
+          <w:p>
+            <w:r>
+              <w:t>41</w:t>
+            </w:r>
+          </w:p>
         </w:tc>
         <w:tc>
           <w:tcPr>
@@ -1865,91 +2119,72 @@
             <w:r>
               <w:t xml:space="preserve">Poner Banderas de la </w:t>
             </w:r>
-          </w:p>
-        </w:tc>
-        <w:tc>
-          <w:tcPr>
-            <w:tcW w:w="1864" w:type="dxa"/>
-          </w:tcPr>
-          <w:p/>
-        </w:tc>
-        <w:tc>
-          <w:tcPr>
-            <w:tcW w:w="1755" w:type="dxa"/>
-          </w:tcPr>
-          <w:p/>
-        </w:tc>
-        <w:tc>
-          <w:tcPr>
-            <w:tcW w:w="1420" w:type="dxa"/>
-          </w:tcPr>
-          <w:p/>
-        </w:tc>
-      </w:tr>
-      <w:tr>
-        <w:trPr>
-          <w:trHeight w:val="543"/>
-        </w:trPr>
-        <w:tc>
-          <w:tcPr>
-            <w:tcW w:w="1790" w:type="dxa"/>
-          </w:tcPr>
-          <w:p/>
-        </w:tc>
-        <w:tc>
-          <w:tcPr>
-            <w:tcW w:w="1999" w:type="dxa"/>
-          </w:tcPr>
-          <w:p>
-            <w:r>
-              <w:t>Poner Banderas de la AFC</w:t>
-            </w:r>
-          </w:p>
-        </w:tc>
-        <w:tc>
-          <w:tcPr>
-            <w:tcW w:w="1864" w:type="dxa"/>
-          </w:tcPr>
-          <w:p/>
-        </w:tc>
-        <w:tc>
-          <w:tcPr>
-            <w:tcW w:w="1755" w:type="dxa"/>
-          </w:tcPr>
-          <w:p/>
-        </w:tc>
-        <w:tc>
-          <w:tcPr>
-            <w:tcW w:w="1420" w:type="dxa"/>
-          </w:tcPr>
-          <w:p/>
-        </w:tc>
-      </w:tr>
-      <w:tr>
-        <w:trPr>
-          <w:trHeight w:val="543"/>
-        </w:trPr>
-        <w:tc>
-          <w:tcPr>
-            <w:tcW w:w="1790" w:type="dxa"/>
-          </w:tcPr>
-          <w:p/>
-        </w:tc>
-        <w:tc>
-          <w:tcPr>
-            <w:tcW w:w="1999" w:type="dxa"/>
-          </w:tcPr>
-          <w:p>
-            <w:r>
-              <w:t>Poner Banderas de la AFC</w:t>
-            </w:r>
-          </w:p>
-        </w:tc>
-        <w:tc>
-          <w:tcPr>
-            <w:tcW w:w="1864" w:type="dxa"/>
-          </w:tcPr>
-          <w:p/>
+            <w:r>
+              <w:t>OFC</w:t>
+            </w:r>
+          </w:p>
+        </w:tc>
+        <w:tc>
+          <w:tcPr>
+            <w:tcW w:w="1864" w:type="dxa"/>
+          </w:tcPr>
+          <w:p>
+            <w:proofErr w:type="spellStart"/>
+            <w:r>
+              <w:t>Guoliang</w:t>
+            </w:r>
+            <w:proofErr w:type="spellEnd"/>
+          </w:p>
+        </w:tc>
+        <w:tc>
+          <w:tcPr>
+            <w:tcW w:w="1755" w:type="dxa"/>
+          </w:tcPr>
+          <w:p/>
+        </w:tc>
+        <w:tc>
+          <w:tcPr>
+            <w:tcW w:w="1420" w:type="dxa"/>
+          </w:tcPr>
+          <w:p/>
+        </w:tc>
+      </w:tr>
+      <w:tr>
+        <w:trPr>
+          <w:trHeight w:val="543"/>
+        </w:trPr>
+        <w:tc>
+          <w:tcPr>
+            <w:tcW w:w="1790" w:type="dxa"/>
+          </w:tcPr>
+          <w:p>
+            <w:r>
+              <w:t>42</w:t>
+            </w:r>
+          </w:p>
+        </w:tc>
+        <w:tc>
+          <w:tcPr>
+            <w:tcW w:w="1999" w:type="dxa"/>
+          </w:tcPr>
+          <w:p>
+            <w:r>
+              <w:t xml:space="preserve">Poner Banderas de la </w:t>
+            </w:r>
+            <w:r>
+              <w:t>UEFA</w:t>
+            </w:r>
+          </w:p>
+        </w:tc>
+        <w:tc>
+          <w:tcPr>
+            <w:tcW w:w="1864" w:type="dxa"/>
+          </w:tcPr>
+          <w:p>
+            <w:r>
+              <w:t>Johana</w:t>
+            </w:r>
+          </w:p>
         </w:tc>
         <w:tc>
           <w:tcPr>

</xml_diff>